<commit_message>
Added Rob's comments to cover letter
</commit_message>
<xml_diff>
--- a/SEC_Writings/SEC_Proc-B_Cover-Letter.docx
+++ b/SEC_Writings/SEC_Proc-B_Cover-Letter.docx
@@ -84,6 +84,7 @@
         </w:rPr>
         <w:t xml:space="preserve">  </w:t>
       </w:r>
+      <w:commentRangeStart w:id="0"/>
       <w:r>
         <w:rPr>
           <w:rFonts w:ascii="Times New Roman" w:hAnsi="Times New Roman" w:cs="Times New Roman"/>
@@ -139,16 +140,8 @@
         <w:rPr>
           <w:rFonts w:ascii="Times New Roman" w:hAnsi="Times New Roman" w:cs="Times New Roman"/>
         </w:rPr>
-        <w:t xml:space="preserve">L5L </w:t>
-      </w:r>
-      <w:proofErr w:type="spellStart"/>
-      <w:r>
-        <w:rPr>
-          <w:rFonts w:ascii="Times New Roman" w:hAnsi="Times New Roman" w:cs="Times New Roman"/>
-        </w:rPr>
-        <w:t>1C6</w:t>
-      </w:r>
-      <w:proofErr w:type="spellEnd"/>
+        <w:t>L5L 1C6</w:t>
+      </w:r>
       <w:r>
         <w:rPr>
           <w:rFonts w:ascii="Times New Roman" w:hAnsi="Times New Roman" w:cs="Times New Roman"/>
@@ -156,6 +149,7 @@
         <w:t xml:space="preserve"> CANADA</w:t>
       </w:r>
     </w:p>
+    <w:commentRangeEnd w:id="0"/>
     <w:p>
       <w:pPr>
         <w:tabs>
@@ -166,6 +160,14 @@
           <w:rFonts w:ascii="Times New Roman" w:hAnsi="Times New Roman" w:cs="Times New Roman"/>
         </w:rPr>
       </w:pPr>
+      <w:r>
+        <w:rPr>
+          <w:rStyle w:val="CommentReference"/>
+          <w:rFonts w:eastAsiaTheme="minorEastAsia"/>
+          <w:lang w:val="en-CA" w:eastAsia="ja-JP"/>
+        </w:rPr>
+        <w:commentReference w:id="0"/>
+      </w:r>
       <w:r>
         <w:rPr>
           <w:rFonts w:ascii="Times New Roman" w:hAnsi="Times New Roman" w:cs="Times New Roman"/>
@@ -409,13 +411,24 @@
         </w:rPr>
         <w:fldChar w:fldCharType="separate"/>
       </w:r>
-      <w:r>
-        <w:rPr>
-          <w:rFonts w:ascii="Times New Roman" w:hAnsi="Times New Roman" w:cs="Times New Roman"/>
-          <w:noProof/>
-        </w:rPr>
-        <w:t>January 27, 2018</w:t>
-      </w:r>
+      <w:ins w:id="2" w:author="James Santangelo" w:date="2018-01-29T09:38:00Z">
+        <w:r>
+          <w:rPr>
+            <w:rFonts w:ascii="Times New Roman" w:hAnsi="Times New Roman" w:cs="Times New Roman"/>
+            <w:noProof/>
+          </w:rPr>
+          <w:t>January 29, 2018</w:t>
+        </w:r>
+      </w:ins>
+      <w:del w:id="3" w:author="James Santangelo" w:date="2018-01-29T09:38:00Z">
+        <w:r>
+          <w:rPr>
+            <w:rFonts w:ascii="Times New Roman" w:hAnsi="Times New Roman" w:cs="Times New Roman"/>
+            <w:noProof/>
+          </w:rPr>
+          <w:delText>January 28, 2018</w:delText>
+        </w:r>
+      </w:del>
       <w:r>
         <w:rPr>
           <w:rFonts w:ascii="Times New Roman" w:hAnsi="Times New Roman" w:cs="Times New Roman"/>
@@ -535,7 +548,35 @@
         <w:rPr>
           <w:rFonts w:ascii="Times New Roman" w:hAnsi="Times New Roman" w:cs="Times New Roman"/>
         </w:rPr>
-        <w:t>. Our article is meant as a contribution to the special issue entitle</w:t>
+        <w:t xml:space="preserve">. Our article is </w:t>
+      </w:r>
+      <w:del w:id="4" w:author="Rob Ness" w:date="2018-01-28T07:43:00Z">
+        <w:r>
+          <w:rPr>
+            <w:rFonts w:ascii="Times New Roman" w:hAnsi="Times New Roman" w:cs="Times New Roman"/>
+          </w:rPr>
+          <w:delText xml:space="preserve">meant </w:delText>
+        </w:r>
+      </w:del>
+      <w:ins w:id="5" w:author="Rob Ness" w:date="2018-01-28T07:43:00Z">
+        <w:r>
+          <w:rPr>
+            <w:rFonts w:ascii="Times New Roman" w:hAnsi="Times New Roman" w:cs="Times New Roman"/>
+          </w:rPr>
+          <w:t>intended</w:t>
+        </w:r>
+        <w:r>
+          <w:rPr>
+            <w:rFonts w:ascii="Times New Roman" w:hAnsi="Times New Roman" w:cs="Times New Roman"/>
+          </w:rPr>
+          <w:t xml:space="preserve"> </w:t>
+        </w:r>
+      </w:ins>
+      <w:r>
+        <w:rPr>
+          <w:rFonts w:ascii="Times New Roman" w:hAnsi="Times New Roman" w:cs="Times New Roman"/>
+        </w:rPr>
+        <w:t>as a contribution to the special issue entitle</w:t>
       </w:r>
       <w:r>
         <w:rPr>
@@ -578,16 +619,24 @@
         <w:rPr>
           <w:rFonts w:ascii="Times New Roman" w:hAnsi="Times New Roman" w:cs="Times New Roman"/>
         </w:rPr>
-        <w:t xml:space="preserve">, Marc T. J. Johnson and Ruth </w:t>
-      </w:r>
-      <w:proofErr w:type="spellStart"/>
-      <w:r>
-        <w:rPr>
-          <w:rFonts w:ascii="Times New Roman" w:hAnsi="Times New Roman" w:cs="Times New Roman"/>
-        </w:rPr>
-        <w:t>Rivkin</w:t>
-      </w:r>
-      <w:proofErr w:type="spellEnd"/>
+        <w:t xml:space="preserve">, Marc T. J. Johnson and </w:t>
+      </w:r>
+      <w:commentRangeStart w:id="6"/>
+      <w:r>
+        <w:rPr>
+          <w:rFonts w:ascii="Times New Roman" w:hAnsi="Times New Roman" w:cs="Times New Roman"/>
+        </w:rPr>
+        <w:t>Ruth Rivkin</w:t>
+      </w:r>
+      <w:commentRangeEnd w:id="6"/>
+      <w:r>
+        <w:rPr>
+          <w:rStyle w:val="CommentReference"/>
+          <w:rFonts w:eastAsiaTheme="minorEastAsia"/>
+          <w:lang w:val="en-CA" w:eastAsia="ja-JP"/>
+        </w:rPr>
+        <w:commentReference w:id="6"/>
+      </w:r>
       <w:r>
         <w:rPr>
           <w:rFonts w:ascii="Times New Roman" w:hAnsi="Times New Roman" w:cs="Times New Roman"/>
@@ -612,25 +661,8 @@
           <w:rFonts w:ascii="Times New Roman" w:eastAsia="Times New Roman" w:hAnsi="Times New Roman" w:cs="Times New Roman"/>
           <w:color w:val="000000" w:themeColor="text1"/>
         </w:rPr>
-        <w:t xml:space="preserve"> the presence of parallel clines in heritable phenotypic traits is often considered strong evidence for the role of natural selection, non-adaptive evolutionary processes can also generate clines, and this may be more likely when traits have a non-additive genetic basis due to epistasis. In this paper, we use spatially-explicit simulations modelled according to the </w:t>
-      </w:r>
-      <w:proofErr w:type="spellStart"/>
-      <w:r>
-        <w:rPr>
-          <w:rFonts w:ascii="Times New Roman" w:eastAsia="Times New Roman" w:hAnsi="Times New Roman" w:cs="Times New Roman"/>
-          <w:color w:val="000000" w:themeColor="text1"/>
-        </w:rPr>
-        <w:t>cyanogenesis</w:t>
-      </w:r>
-      <w:proofErr w:type="spellEnd"/>
-      <w:r>
-        <w:rPr>
-          <w:rFonts w:ascii="Times New Roman" w:eastAsia="Times New Roman" w:hAnsi="Times New Roman" w:cs="Times New Roman"/>
-          <w:color w:val="000000" w:themeColor="text1"/>
-        </w:rPr>
-        <w:t xml:space="preserve"> (HCN) polymorphism in white clover (</w:t>
-      </w:r>
-      <w:proofErr w:type="spellStart"/>
+        <w:t xml:space="preserve"> the presence of parallel clines in heritable phenotypic traits is often considered strong evidence for the role of natural selection, non-adaptive evolutionary processes can also generate clines, and this may be more likely when traits have a non-additive genetic basis due to epistasis. In this paper, we use spatially-explicit simulations modelled according to the cyanogenesis (HCN) polymorphism in white clover (</w:t>
+      </w:r>
       <w:r>
         <w:rPr>
           <w:rFonts w:ascii="Times New Roman" w:eastAsia="Times New Roman" w:hAnsi="Times New Roman" w:cs="Times New Roman"/>
@@ -638,29 +670,8 @@
           <w:iCs/>
           <w:color w:val="000000" w:themeColor="text1"/>
         </w:rPr>
-        <w:t>Trifolium</w:t>
-      </w:r>
-      <w:proofErr w:type="spellEnd"/>
-      <w:r>
-        <w:rPr>
-          <w:rFonts w:ascii="Times New Roman" w:eastAsia="Times New Roman" w:hAnsi="Times New Roman" w:cs="Times New Roman"/>
-          <w:i/>
-          <w:iCs/>
-          <w:color w:val="000000" w:themeColor="text1"/>
-        </w:rPr>
-        <w:t xml:space="preserve"> </w:t>
-      </w:r>
-      <w:proofErr w:type="spellStart"/>
-      <w:r>
-        <w:rPr>
-          <w:rFonts w:ascii="Times New Roman" w:eastAsia="Times New Roman" w:hAnsi="Times New Roman" w:cs="Times New Roman"/>
-          <w:i/>
-          <w:iCs/>
-          <w:color w:val="000000" w:themeColor="text1"/>
-        </w:rPr>
-        <w:t>repens</w:t>
-      </w:r>
-      <w:proofErr w:type="spellEnd"/>
+        <w:t>Trifolium repens</w:t>
+      </w:r>
       <w:r>
         <w:rPr>
           <w:rFonts w:ascii="Times New Roman" w:eastAsia="Times New Roman" w:hAnsi="Times New Roman" w:cs="Times New Roman"/>
@@ -694,14 +705,7 @@
           <w:rFonts w:ascii="Times New Roman" w:eastAsia="Times New Roman" w:hAnsi="Times New Roman" w:cs="Times New Roman"/>
           <w:color w:val="000000" w:themeColor="text1"/>
         </w:rPr>
-        <w:t>s—</w:t>
-      </w:r>
-      <w:r>
-        <w:rPr>
-          <w:rFonts w:ascii="Times New Roman" w:eastAsia="Times New Roman" w:hAnsi="Times New Roman" w:cs="Times New Roman"/>
-          <w:color w:val="000000" w:themeColor="text1"/>
-        </w:rPr>
-        <w:t>to examine the formation of phenotypic clines along urbanization gradients under varying levels of drift, gene flow and selection.</w:t>
+        <w:t>s—to examine the formation of phenotypic clines along urbanization gradients under varying levels of drift, gene flow and selection.</w:t>
       </w:r>
     </w:p>
     <w:p>
@@ -765,7 +769,7 @@
           <w:sz w:val="22"/>
           <w:szCs w:val="22"/>
         </w:rPr>
-        <w:t>We demonstrate that g</w:t>
+        <w:t>We demonstrate that gradients in the strength of drift </w:t>
       </w:r>
       <w:r>
         <w:rPr>
@@ -774,7 +778,7 @@
           <w:sz w:val="22"/>
           <w:szCs w:val="22"/>
         </w:rPr>
-        <w:t>radients in the strength of drift </w:t>
+        <w:t>across a landscape result</w:t>
       </w:r>
       <w:r>
         <w:rPr>
@@ -783,8 +787,19 @@
           <w:sz w:val="22"/>
           <w:szCs w:val="22"/>
         </w:rPr>
-        <w:t>across a landscape result</w:t>
-      </w:r>
+        <w:t xml:space="preserve"> in </w:t>
+      </w:r>
+      <w:ins w:id="7" w:author="Rob Ness" w:date="2018-01-28T07:40:00Z">
+        <w:r>
+          <w:rPr>
+            <w:rFonts w:ascii="Times New Roman" w:eastAsia="Times New Roman" w:hAnsi="Times New Roman" w:cs="Times New Roman"/>
+            <w:color w:val="000000" w:themeColor="text1"/>
+            <w:sz w:val="22"/>
+            <w:szCs w:val="22"/>
+          </w:rPr>
+          <w:t xml:space="preserve">consistent </w:t>
+        </w:r>
+      </w:ins>
       <w:r>
         <w:rPr>
           <w:rFonts w:ascii="Times New Roman" w:eastAsia="Times New Roman" w:hAnsi="Times New Roman" w:cs="Times New Roman"/>
@@ -792,7 +807,7 @@
           <w:sz w:val="22"/>
           <w:szCs w:val="22"/>
         </w:rPr>
-        <w:t xml:space="preserve"> in phenotypic clines with lower frequencies of HCN in strongly drifting populations, giving the misleading appearance of deterministic adaptive changes in the phenotype.</w:t>
+        <w:t>phenotypic clines with lower frequencies of HCN in strongly drifting populations, giving the misleading appearance of deterministic adaptive changes in the phenotype.</w:t>
       </w:r>
     </w:p>
     <w:p>
@@ -857,8 +872,6 @@
         </w:rPr>
         <w:t xml:space="preserve">alone </w:t>
       </w:r>
-      <w:bookmarkStart w:id="0" w:name="_GoBack"/>
-      <w:bookmarkEnd w:id="0"/>
       <w:r>
         <w:rPr>
           <w:rFonts w:ascii="Times New Roman" w:hAnsi="Times New Roman" w:cs="Times New Roman"/>
@@ -1162,6 +1175,80 @@
 </w:document>
 </file>
 
+<file path=word/comments.xml><?xml version="1.0" encoding="utf-8"?>
+<w:comments xmlns:wpc="http://schemas.microsoft.com/office/word/2010/wordprocessingCanvas" xmlns:cx="http://schemas.microsoft.com/office/drawing/2014/chartex" xmlns:cx1="http://schemas.microsoft.com/office/drawing/2015/9/8/chartex" xmlns:cx2="http://schemas.microsoft.com/office/drawing/2015/10/21/chartex" xmlns:cx3="http://schemas.microsoft.com/office/drawing/2016/5/9/chartex" xmlns:cx4="http://schemas.microsoft.com/office/drawing/2016/5/10/chartex" xmlns:cx5="http://schemas.microsoft.com/office/drawing/2016/5/11/chartex" xmlns:cx6="http://schemas.microsoft.com/office/drawing/2016/5/12/chartex" xmlns:cx7="http://schemas.microsoft.com/office/drawing/2016/5/13/chartex" xmlns:cx8="http://schemas.microsoft.com/office/drawing/2016/5/14/chartex" xmlns:mc="http://schemas.openxmlformats.org/markup-compatibility/2006" xmlns:aink="http://schemas.microsoft.com/office/drawing/2016/ink" xmlns:am3d="http://schemas.microsoft.com/office/drawing/2017/model3d" xmlns:o="urn:schemas-microsoft-com:office:office" xmlns:r="http://schemas.openxmlformats.org/officeDocument/2006/relationships" xmlns:m="http://schemas.openxmlformats.org/officeDocument/2006/math" xmlns:v="urn:schemas-microsoft-com:vml" xmlns:wp14="http://schemas.microsoft.com/office/word/2010/wordprocessingDrawing" xmlns:wp="http://schemas.openxmlformats.org/drawingml/2006/wordprocessingDrawing" xmlns:w10="urn:schemas-microsoft-com:office:word" xmlns:w="http://schemas.openxmlformats.org/wordprocessingml/2006/main" xmlns:w14="http://schemas.microsoft.com/office/word/2010/wordml" xmlns:w15="http://schemas.microsoft.com/office/word/2012/wordml" xmlns:w16cid="http://schemas.microsoft.com/office/word/2016/wordml/cid" xmlns:w16se="http://schemas.microsoft.com/office/word/2015/wordml/symex" xmlns:wpg="http://schemas.microsoft.com/office/word/2010/wordprocessingGroup" xmlns:wpi="http://schemas.microsoft.com/office/word/2010/wordprocessingInk" xmlns:wne="http://schemas.microsoft.com/office/word/2006/wordml" xmlns:wps="http://schemas.microsoft.com/office/word/2010/wordprocessingShape" mc:Ignorable="w14 w15 w16se w16cid wp14">
+  <w:comment w:id="0" w:author="Rob Ness" w:date="2018-01-28T07:41:00Z" w:initials="RN">
+    <w:p>
+      <w:pPr>
+        <w:pStyle w:val="CommentText"/>
+      </w:pPr>
+      <w:r>
+        <w:rPr>
+          <w:rStyle w:val="CommentReference"/>
+        </w:rPr>
+        <w:annotationRef/>
+      </w:r>
+      <w:r>
+        <w:t>This is a lit</w:t>
+      </w:r>
+      <w:bookmarkStart w:id="1" w:name="_GoBack"/>
+      <w:bookmarkEnd w:id="1"/>
+      <w:r>
+        <w:t>tle mis-formatted in my version (might be a computer specific thing)</w:t>
+      </w:r>
+    </w:p>
+  </w:comment>
+  <w:comment w:id="6" w:author="Rob Ness" w:date="2018-01-28T07:43:00Z" w:initials="RN">
+    <w:p>
+      <w:pPr>
+        <w:pStyle w:val="CommentText"/>
+      </w:pPr>
+      <w:r>
+        <w:rPr>
+          <w:rStyle w:val="CommentReference"/>
+        </w:rPr>
+        <w:annotationRef/>
+      </w:r>
+      <w:r>
+        <w:t xml:space="preserve">If Marc is </w:t>
+      </w:r>
+      <w:r>
+        <w:t>“</w:t>
+      </w:r>
+      <w:r>
+        <w:t>Marc T. J. Johnson</w:t>
+      </w:r>
+      <w:r>
+        <w:t>”</w:t>
+      </w:r>
+      <w:r>
+        <w:t xml:space="preserve"> you should do the same for Ruth (I don’t know how she publishes though</w:t>
+      </w:r>
+      <w:r>
+        <w:t xml:space="preserve"> – L. Ruth Rivkin ?</w:t>
+      </w:r>
+      <w:r>
+        <w:t>)</w:t>
+      </w:r>
+    </w:p>
+  </w:comment>
+</w:comments>
+</file>
+
+<file path=word/commentsExtended.xml><?xml version="1.0" encoding="utf-8"?>
+<w15:commentsEx xmlns:wpc="http://schemas.microsoft.com/office/word/2010/wordprocessingCanvas" xmlns:cx="http://schemas.microsoft.com/office/drawing/2014/chartex" xmlns:cx1="http://schemas.microsoft.com/office/drawing/2015/9/8/chartex" xmlns:cx2="http://schemas.microsoft.com/office/drawing/2015/10/21/chartex" xmlns:cx3="http://schemas.microsoft.com/office/drawing/2016/5/9/chartex" xmlns:cx4="http://schemas.microsoft.com/office/drawing/2016/5/10/chartex" xmlns:cx5="http://schemas.microsoft.com/office/drawing/2016/5/11/chartex" xmlns:cx6="http://schemas.microsoft.com/office/drawing/2016/5/12/chartex" xmlns:cx7="http://schemas.microsoft.com/office/drawing/2016/5/13/chartex" xmlns:cx8="http://schemas.microsoft.com/office/drawing/2016/5/14/chartex" xmlns:mc="http://schemas.openxmlformats.org/markup-compatibility/2006" xmlns:aink="http://schemas.microsoft.com/office/drawing/2016/ink" xmlns:am3d="http://schemas.microsoft.com/office/drawing/2017/model3d" xmlns:o="urn:schemas-microsoft-com:office:office" xmlns:r="http://schemas.openxmlformats.org/officeDocument/2006/relationships" xmlns:m="http://schemas.openxmlformats.org/officeDocument/2006/math" xmlns:v="urn:schemas-microsoft-com:vml" xmlns:wp14="http://schemas.microsoft.com/office/word/2010/wordprocessingDrawing" xmlns:wp="http://schemas.openxmlformats.org/drawingml/2006/wordprocessingDrawing" xmlns:w10="urn:schemas-microsoft-com:office:word" xmlns:w="http://schemas.openxmlformats.org/wordprocessingml/2006/main" xmlns:w14="http://schemas.microsoft.com/office/word/2010/wordml" xmlns:w15="http://schemas.microsoft.com/office/word/2012/wordml" xmlns:w16cid="http://schemas.microsoft.com/office/word/2016/wordml/cid" xmlns:w16se="http://schemas.microsoft.com/office/word/2015/wordml/symex" xmlns:wpg="http://schemas.microsoft.com/office/word/2010/wordprocessingGroup" xmlns:wpi="http://schemas.microsoft.com/office/word/2010/wordprocessingInk" xmlns:wne="http://schemas.microsoft.com/office/word/2006/wordml" xmlns:wps="http://schemas.microsoft.com/office/word/2010/wordprocessingShape" mc:Ignorable="w14 w15 w16se w16cid wp14">
+  <w15:commentEx w15:paraId="1FF5DE9C" w15:done="0"/>
+  <w15:commentEx w15:paraId="2E3B1F2F" w15:done="0"/>
+</w15:commentsEx>
+</file>
+
+<file path=word/commentsIds.xml><?xml version="1.0" encoding="utf-8"?>
+<w16cid:commentsIds xmlns:wpc="http://schemas.microsoft.com/office/word/2010/wordprocessingCanvas" xmlns:cx="http://schemas.microsoft.com/office/drawing/2014/chartex" xmlns:cx1="http://schemas.microsoft.com/office/drawing/2015/9/8/chartex" xmlns:cx2="http://schemas.microsoft.com/office/drawing/2015/10/21/chartex" xmlns:cx3="http://schemas.microsoft.com/office/drawing/2016/5/9/chartex" xmlns:cx4="http://schemas.microsoft.com/office/drawing/2016/5/10/chartex" xmlns:cx5="http://schemas.microsoft.com/office/drawing/2016/5/11/chartex" xmlns:cx6="http://schemas.microsoft.com/office/drawing/2016/5/12/chartex" xmlns:cx7="http://schemas.microsoft.com/office/drawing/2016/5/13/chartex" xmlns:cx8="http://schemas.microsoft.com/office/drawing/2016/5/14/chartex" xmlns:mc="http://schemas.openxmlformats.org/markup-compatibility/2006" xmlns:aink="http://schemas.microsoft.com/office/drawing/2016/ink" xmlns:am3d="http://schemas.microsoft.com/office/drawing/2017/model3d" xmlns:o="urn:schemas-microsoft-com:office:office" xmlns:r="http://schemas.openxmlformats.org/officeDocument/2006/relationships" xmlns:m="http://schemas.openxmlformats.org/officeDocument/2006/math" xmlns:v="urn:schemas-microsoft-com:vml" xmlns:wp14="http://schemas.microsoft.com/office/word/2010/wordprocessingDrawing" xmlns:wp="http://schemas.openxmlformats.org/drawingml/2006/wordprocessingDrawing" xmlns:w10="urn:schemas-microsoft-com:office:word" xmlns:w="http://schemas.openxmlformats.org/wordprocessingml/2006/main" xmlns:w14="http://schemas.microsoft.com/office/word/2010/wordml" xmlns:w15="http://schemas.microsoft.com/office/word/2012/wordml" xmlns:w16cid="http://schemas.microsoft.com/office/word/2016/wordml/cid" xmlns:w16se="http://schemas.microsoft.com/office/word/2015/wordml/symex" xmlns:wpg="http://schemas.microsoft.com/office/word/2010/wordprocessingGroup" xmlns:wpi="http://schemas.microsoft.com/office/word/2010/wordprocessingInk" xmlns:wne="http://schemas.microsoft.com/office/word/2006/wordml" xmlns:wps="http://schemas.microsoft.com/office/word/2010/wordprocessingShape" mc:Ignorable="w14 w15 w16se w16cid wp14">
+  <w16cid:commentId w16cid:paraId="1FF5DE9C" w16cid:durableId="1E196A1A"/>
+  <w16cid:commentId w16cid:paraId="2E3B1F2F" w16cid:durableId="1E196A1B"/>
+</w16cid:commentsIds>
+</file>
+
 <file path=word/numbering.xml><?xml version="1.0" encoding="utf-8"?>
 <w:numbering xmlns:wpc="http://schemas.microsoft.com/office/word/2010/wordprocessingCanvas" xmlns:cx="http://schemas.microsoft.com/office/drawing/2014/chartex" xmlns:cx1="http://schemas.microsoft.com/office/drawing/2015/9/8/chartex" xmlns:cx2="http://schemas.microsoft.com/office/drawing/2015/10/21/chartex" xmlns:cx3="http://schemas.microsoft.com/office/drawing/2016/5/9/chartex" xmlns:cx4="http://schemas.microsoft.com/office/drawing/2016/5/10/chartex" xmlns:cx5="http://schemas.microsoft.com/office/drawing/2016/5/11/chartex" xmlns:cx6="http://schemas.microsoft.com/office/drawing/2016/5/12/chartex" xmlns:cx7="http://schemas.microsoft.com/office/drawing/2016/5/13/chartex" xmlns:cx8="http://schemas.microsoft.com/office/drawing/2016/5/14/chartex" xmlns:mc="http://schemas.openxmlformats.org/markup-compatibility/2006" xmlns:aink="http://schemas.microsoft.com/office/drawing/2016/ink" xmlns:am3d="http://schemas.microsoft.com/office/drawing/2017/model3d" xmlns:o="urn:schemas-microsoft-com:office:office" xmlns:r="http://schemas.openxmlformats.org/officeDocument/2006/relationships" xmlns:m="http://schemas.openxmlformats.org/officeDocument/2006/math" xmlns:v="urn:schemas-microsoft-com:vml" xmlns:wp14="http://schemas.microsoft.com/office/word/2010/wordprocessingDrawing" xmlns:wp="http://schemas.openxmlformats.org/drawingml/2006/wordprocessingDrawing" xmlns:w10="urn:schemas-microsoft-com:office:word" xmlns:w="http://schemas.openxmlformats.org/wordprocessingml/2006/main" xmlns:w14="http://schemas.microsoft.com/office/word/2010/wordml" xmlns:w15="http://schemas.microsoft.com/office/word/2012/wordml" xmlns:w16cid="http://schemas.microsoft.com/office/word/2016/wordml/cid" xmlns:w16se="http://schemas.microsoft.com/office/word/2015/wordml/symex" xmlns:wpg="http://schemas.microsoft.com/office/word/2010/wordprocessingGroup" xmlns:wpi="http://schemas.microsoft.com/office/word/2010/wordprocessingInk" xmlns:wne="http://schemas.microsoft.com/office/word/2006/wordml" xmlns:wps="http://schemas.microsoft.com/office/word/2010/wordprocessingShape" mc:Ignorable="w14 w15 w16se w16cid wp14">
   <w:abstractNum w:abstractNumId="0" w15:restartNumberingAfterBreak="0">
@@ -1525,6 +1612,17 @@
     <w:abstractNumId w:val="0"/>
   </w:num>
 </w:numbering>
+</file>
+
+<file path=word/people.xml><?xml version="1.0" encoding="utf-8"?>
+<w15:people xmlns:wpc="http://schemas.microsoft.com/office/word/2010/wordprocessingCanvas" xmlns:cx="http://schemas.microsoft.com/office/drawing/2014/chartex" xmlns:cx1="http://schemas.microsoft.com/office/drawing/2015/9/8/chartex" xmlns:cx2="http://schemas.microsoft.com/office/drawing/2015/10/21/chartex" xmlns:cx3="http://schemas.microsoft.com/office/drawing/2016/5/9/chartex" xmlns:cx4="http://schemas.microsoft.com/office/drawing/2016/5/10/chartex" xmlns:cx5="http://schemas.microsoft.com/office/drawing/2016/5/11/chartex" xmlns:cx6="http://schemas.microsoft.com/office/drawing/2016/5/12/chartex" xmlns:cx7="http://schemas.microsoft.com/office/drawing/2016/5/13/chartex" xmlns:cx8="http://schemas.microsoft.com/office/drawing/2016/5/14/chartex" xmlns:mc="http://schemas.openxmlformats.org/markup-compatibility/2006" xmlns:aink="http://schemas.microsoft.com/office/drawing/2016/ink" xmlns:am3d="http://schemas.microsoft.com/office/drawing/2017/model3d" xmlns:o="urn:schemas-microsoft-com:office:office" xmlns:r="http://schemas.openxmlformats.org/officeDocument/2006/relationships" xmlns:m="http://schemas.openxmlformats.org/officeDocument/2006/math" xmlns:v="urn:schemas-microsoft-com:vml" xmlns:wp14="http://schemas.microsoft.com/office/word/2010/wordprocessingDrawing" xmlns:wp="http://schemas.openxmlformats.org/drawingml/2006/wordprocessingDrawing" xmlns:w10="urn:schemas-microsoft-com:office:word" xmlns:w="http://schemas.openxmlformats.org/wordprocessingml/2006/main" xmlns:w14="http://schemas.microsoft.com/office/word/2010/wordml" xmlns:w15="http://schemas.microsoft.com/office/word/2012/wordml" xmlns:w16cid="http://schemas.microsoft.com/office/word/2016/wordml/cid" xmlns:w16se="http://schemas.microsoft.com/office/word/2015/wordml/symex" xmlns:wpg="http://schemas.microsoft.com/office/word/2010/wordprocessingGroup" xmlns:wpi="http://schemas.microsoft.com/office/word/2010/wordprocessingInk" xmlns:wne="http://schemas.microsoft.com/office/word/2006/wordml" xmlns:wps="http://schemas.microsoft.com/office/word/2010/wordprocessingShape" mc:Ignorable="w14 w15 w16se w16cid wp14">
+  <w15:person w15:author="Rob Ness">
+    <w15:presenceInfo w15:providerId="None" w15:userId="Rob Ness"/>
+  </w15:person>
+  <w15:person w15:author="James Santangelo">
+    <w15:presenceInfo w15:providerId="Windows Live" w15:userId="e638a063-8c92-4fd8-845b-aa0f44b11a7c"/>
+  </w15:person>
+</w15:people>
 </file>
 
 <file path=word/styles.xml><?xml version="1.0" encoding="utf-8"?>
@@ -1926,6 +2024,7 @@
   <w:style w:type="character" w:default="1" w:styleId="DefaultParagraphFont">
     <w:name w:val="Default Paragraph Font"/>
     <w:uiPriority w:val="1"/>
+    <w:semiHidden/>
     <w:unhideWhenUsed/>
   </w:style>
   <w:style w:type="table" w:default="1" w:styleId="TableNormal">
@@ -2420,7 +2519,7 @@
 </file>
 
 <file path=customXml/itemProps1.xml><?xml version="1.0" encoding="utf-8"?>
-<ds:datastoreItem xmlns:ds="http://schemas.openxmlformats.org/officeDocument/2006/customXml" ds:itemID="{30BDB32E-D8E2-874E-8010-3436EE675B05}">
+<ds:datastoreItem xmlns:ds="http://schemas.openxmlformats.org/officeDocument/2006/customXml" ds:itemID="{06713762-6038-0744-A319-9E2A27072710}">
   <ds:schemaRefs>
     <ds:schemaRef ds:uri="http://schemas.openxmlformats.org/officeDocument/2006/bibliography"/>
   </ds:schemaRefs>

</xml_diff>

<commit_message>
Incorporated Rob's comments into cover letter
</commit_message>
<xml_diff>
--- a/SEC_Writings/SEC_Proc-B_Cover-Letter.docx
+++ b/SEC_Writings/SEC_Proc-B_Cover-Letter.docx
@@ -5,7 +5,7 @@
     <w:p>
       <w:pPr>
         <w:tabs>
-          <w:tab w:val="left" w:pos="6804"/>
+          <w:tab w:val="left" w:pos="6521"/>
         </w:tabs>
         <w:spacing w:after="0" w:line="240" w:lineRule="auto"/>
         <w:ind w:firstLine="720"/>
@@ -84,7 +84,6 @@
         </w:rPr>
         <w:t xml:space="preserve">  </w:t>
       </w:r>
-      <w:commentRangeStart w:id="0"/>
       <w:r>
         <w:rPr>
           <w:rFonts w:ascii="Times New Roman" w:hAnsi="Times New Roman" w:cs="Times New Roman"/>
@@ -102,7 +101,7 @@
     <w:p>
       <w:pPr>
         <w:tabs>
-          <w:tab w:val="left" w:pos="6804"/>
+          <w:tab w:val="left" w:pos="6521"/>
         </w:tabs>
         <w:spacing w:after="0" w:line="240" w:lineRule="auto"/>
         <w:ind w:firstLine="720"/>
@@ -116,6 +115,13 @@
           <w:rFonts w:ascii="Times New Roman" w:hAnsi="Times New Roman" w:cs="Times New Roman"/>
           <w:i/>
         </w:rPr>
+        <w:t xml:space="preserve">  PhD candidate</w:t>
+      </w:r>
+      <w:r>
+        <w:rPr>
+          <w:rFonts w:ascii="Times New Roman" w:hAnsi="Times New Roman" w:cs="Times New Roman"/>
+          <w:i/>
+        </w:rPr>
         <w:tab/>
       </w:r>
       <w:r>
@@ -140,20 +146,25 @@
         <w:rPr>
           <w:rFonts w:ascii="Times New Roman" w:hAnsi="Times New Roman" w:cs="Times New Roman"/>
         </w:rPr>
-        <w:t>L5L 1C6</w:t>
-      </w:r>
-      <w:r>
-        <w:rPr>
-          <w:rFonts w:ascii="Times New Roman" w:hAnsi="Times New Roman" w:cs="Times New Roman"/>
-        </w:rPr>
-        <w:t xml:space="preserve"> CANADA</w:t>
+        <w:t>L5L 1C</w:t>
+      </w:r>
+      <w:r>
+        <w:rPr>
+          <w:rFonts w:ascii="Times New Roman" w:hAnsi="Times New Roman" w:cs="Times New Roman"/>
+        </w:rPr>
+        <w:t xml:space="preserve">6, </w:t>
+      </w:r>
+      <w:r>
+        <w:rPr>
+          <w:rFonts w:ascii="Times New Roman" w:hAnsi="Times New Roman" w:cs="Times New Roman"/>
+        </w:rPr>
+        <w:t>CANADA</w:t>
       </w:r>
     </w:p>
-    <w:commentRangeEnd w:id="0"/>
     <w:p>
       <w:pPr>
         <w:tabs>
-          <w:tab w:val="left" w:pos="6804"/>
+          <w:tab w:val="left" w:pos="6521"/>
         </w:tabs>
         <w:spacing w:after="0" w:line="240" w:lineRule="auto"/>
         <w:rPr>
@@ -162,14 +173,6 @@
       </w:pPr>
       <w:r>
         <w:rPr>
-          <w:rStyle w:val="CommentReference"/>
-          <w:rFonts w:eastAsiaTheme="minorEastAsia"/>
-          <w:lang w:val="en-CA" w:eastAsia="ja-JP"/>
-        </w:rPr>
-        <w:commentReference w:id="0"/>
-      </w:r>
-      <w:r>
-        <w:rPr>
           <w:rFonts w:ascii="Times New Roman" w:hAnsi="Times New Roman" w:cs="Times New Roman"/>
         </w:rPr>
         <w:tab/>
@@ -212,7 +215,7 @@
     <w:p>
       <w:pPr>
         <w:tabs>
-          <w:tab w:val="left" w:pos="6804"/>
+          <w:tab w:val="left" w:pos="6521"/>
           <w:tab w:val="left" w:pos="7020"/>
         </w:tabs>
         <w:spacing w:after="0" w:line="240" w:lineRule="auto"/>
@@ -303,7 +306,7 @@
     <w:p>
       <w:pPr>
         <w:tabs>
-          <w:tab w:val="left" w:pos="6804"/>
+          <w:tab w:val="left" w:pos="6521"/>
         </w:tabs>
         <w:spacing w:after="0" w:line="240" w:lineRule="auto"/>
         <w:ind w:firstLine="720"/>
@@ -411,7 +414,7 @@
         </w:rPr>
         <w:fldChar w:fldCharType="separate"/>
       </w:r>
-      <w:ins w:id="2" w:author="James Santangelo" w:date="2018-01-29T09:38:00Z">
+      <w:ins w:id="0" w:author="James Santangelo" w:date="2018-01-29T09:38:00Z">
         <w:r>
           <w:rPr>
             <w:rFonts w:ascii="Times New Roman" w:hAnsi="Times New Roman" w:cs="Times New Roman"/>
@@ -420,15 +423,6 @@
           <w:t>January 29, 2018</w:t>
         </w:r>
       </w:ins>
-      <w:del w:id="3" w:author="James Santangelo" w:date="2018-01-29T09:38:00Z">
-        <w:r>
-          <w:rPr>
-            <w:rFonts w:ascii="Times New Roman" w:hAnsi="Times New Roman" w:cs="Times New Roman"/>
-            <w:noProof/>
-          </w:rPr>
-          <w:delText>January 28, 2018</w:delText>
-        </w:r>
-      </w:del>
       <w:r>
         <w:rPr>
           <w:rFonts w:ascii="Times New Roman" w:hAnsi="Times New Roman" w:cs="Times New Roman"/>
@@ -550,28 +544,18 @@
         </w:rPr>
         <w:t xml:space="preserve">. Our article is </w:t>
       </w:r>
-      <w:del w:id="4" w:author="Rob Ness" w:date="2018-01-28T07:43:00Z">
-        <w:r>
-          <w:rPr>
-            <w:rFonts w:ascii="Times New Roman" w:hAnsi="Times New Roman" w:cs="Times New Roman"/>
-          </w:rPr>
-          <w:delText xml:space="preserve">meant </w:delText>
-        </w:r>
-      </w:del>
-      <w:ins w:id="5" w:author="Rob Ness" w:date="2018-01-28T07:43:00Z">
-        <w:r>
-          <w:rPr>
-            <w:rFonts w:ascii="Times New Roman" w:hAnsi="Times New Roman" w:cs="Times New Roman"/>
-          </w:rPr>
-          <w:t>intended</w:t>
-        </w:r>
-        <w:r>
-          <w:rPr>
-            <w:rFonts w:ascii="Times New Roman" w:hAnsi="Times New Roman" w:cs="Times New Roman"/>
-          </w:rPr>
-          <w:t xml:space="preserve"> </w:t>
-        </w:r>
-      </w:ins>
+      <w:r>
+        <w:rPr>
+          <w:rFonts w:ascii="Times New Roman" w:hAnsi="Times New Roman" w:cs="Times New Roman"/>
+        </w:rPr>
+        <w:t>intended</w:t>
+      </w:r>
+      <w:r>
+        <w:rPr>
+          <w:rFonts w:ascii="Times New Roman" w:hAnsi="Times New Roman" w:cs="Times New Roman"/>
+        </w:rPr>
+        <w:t xml:space="preserve"> </w:t>
+      </w:r>
       <w:r>
         <w:rPr>
           <w:rFonts w:ascii="Times New Roman" w:hAnsi="Times New Roman" w:cs="Times New Roman"/>
@@ -601,7 +585,15 @@
         <w:rPr>
           <w:rFonts w:ascii="Times New Roman" w:hAnsi="Times New Roman" w:cs="Times New Roman"/>
         </w:rPr>
-        <w:t xml:space="preserve">” guest </w:t>
+        <w:t xml:space="preserve">” </w:t>
+      </w:r>
+      <w:bookmarkStart w:id="1" w:name="_GoBack"/>
+      <w:bookmarkEnd w:id="1"/>
+      <w:r>
+        <w:rPr>
+          <w:rFonts w:ascii="Times New Roman" w:hAnsi="Times New Roman" w:cs="Times New Roman"/>
+        </w:rPr>
+        <w:t xml:space="preserve">guest </w:t>
       </w:r>
       <w:r>
         <w:rPr>
@@ -621,27 +613,17 @@
         </w:rPr>
         <w:t xml:space="preserve">, Marc T. J. Johnson and </w:t>
       </w:r>
-      <w:commentRangeStart w:id="6"/>
-      <w:r>
-        <w:rPr>
-          <w:rFonts w:ascii="Times New Roman" w:hAnsi="Times New Roman" w:cs="Times New Roman"/>
-        </w:rPr>
-        <w:t>Ruth Rivkin</w:t>
-      </w:r>
-      <w:commentRangeEnd w:id="6"/>
-      <w:r>
-        <w:rPr>
-          <w:rStyle w:val="CommentReference"/>
-          <w:rFonts w:eastAsiaTheme="minorEastAsia"/>
-          <w:lang w:val="en-CA" w:eastAsia="ja-JP"/>
-        </w:rPr>
-        <w:commentReference w:id="6"/>
-      </w:r>
-      <w:r>
-        <w:rPr>
-          <w:rFonts w:ascii="Times New Roman" w:hAnsi="Times New Roman" w:cs="Times New Roman"/>
-        </w:rPr>
-        <w:t xml:space="preserve">. </w:t>
+      <w:r>
+        <w:rPr>
+          <w:rFonts w:ascii="Times New Roman" w:hAnsi="Times New Roman" w:cs="Times New Roman"/>
+        </w:rPr>
+        <w:t xml:space="preserve">L. </w:t>
+      </w:r>
+      <w:r>
+        <w:rPr>
+          <w:rFonts w:ascii="Times New Roman" w:hAnsi="Times New Roman" w:cs="Times New Roman"/>
+        </w:rPr>
+        <w:t xml:space="preserve">Ruth Rivkin. </w:t>
       </w:r>
       <w:r>
         <w:rPr>
@@ -789,17 +771,6 @@
         </w:rPr>
         <w:t xml:space="preserve"> in </w:t>
       </w:r>
-      <w:ins w:id="7" w:author="Rob Ness" w:date="2018-01-28T07:40:00Z">
-        <w:r>
-          <w:rPr>
-            <w:rFonts w:ascii="Times New Roman" w:eastAsia="Times New Roman" w:hAnsi="Times New Roman" w:cs="Times New Roman"/>
-            <w:color w:val="000000" w:themeColor="text1"/>
-            <w:sz w:val="22"/>
-            <w:szCs w:val="22"/>
-          </w:rPr>
-          <w:t xml:space="preserve">consistent </w:t>
-        </w:r>
-      </w:ins>
       <w:r>
         <w:rPr>
           <w:rFonts w:ascii="Times New Roman" w:eastAsia="Times New Roman" w:hAnsi="Times New Roman" w:cs="Times New Roman"/>
@@ -807,7 +778,25 @@
           <w:sz w:val="22"/>
           <w:szCs w:val="22"/>
         </w:rPr>
-        <w:t>phenotypic clines with lower frequencies of HCN in strongly drifting populations, giving the misleading appearance of deterministic adaptive changes in the phenotype.</w:t>
+        <w:t xml:space="preserve">consistent </w:t>
+      </w:r>
+      <w:r>
+        <w:rPr>
+          <w:rFonts w:ascii="Times New Roman" w:eastAsia="Times New Roman" w:hAnsi="Times New Roman" w:cs="Times New Roman"/>
+          <w:color w:val="000000" w:themeColor="text1"/>
+          <w:sz w:val="22"/>
+          <w:szCs w:val="22"/>
+        </w:rPr>
+        <w:t xml:space="preserve">phenotypic clines with lower frequencies of HCN in strongly drifting populations, giving the misleading appearance </w:t>
+      </w:r>
+      <w:r>
+        <w:rPr>
+          <w:rFonts w:ascii="Times New Roman" w:eastAsia="Times New Roman" w:hAnsi="Times New Roman" w:cs="Times New Roman"/>
+          <w:color w:val="000000" w:themeColor="text1"/>
+          <w:sz w:val="22"/>
+          <w:szCs w:val="22"/>
+        </w:rPr>
+        <w:t>of deterministic adaptive changes in the phenotype.</w:t>
       </w:r>
     </w:p>
     <w:p>
@@ -1173,80 +1162,6 @@
     </w:sectPr>
   </w:body>
 </w:document>
-</file>
-
-<file path=word/comments.xml><?xml version="1.0" encoding="utf-8"?>
-<w:comments xmlns:wpc="http://schemas.microsoft.com/office/word/2010/wordprocessingCanvas" xmlns:cx="http://schemas.microsoft.com/office/drawing/2014/chartex" xmlns:cx1="http://schemas.microsoft.com/office/drawing/2015/9/8/chartex" xmlns:cx2="http://schemas.microsoft.com/office/drawing/2015/10/21/chartex" xmlns:cx3="http://schemas.microsoft.com/office/drawing/2016/5/9/chartex" xmlns:cx4="http://schemas.microsoft.com/office/drawing/2016/5/10/chartex" xmlns:cx5="http://schemas.microsoft.com/office/drawing/2016/5/11/chartex" xmlns:cx6="http://schemas.microsoft.com/office/drawing/2016/5/12/chartex" xmlns:cx7="http://schemas.microsoft.com/office/drawing/2016/5/13/chartex" xmlns:cx8="http://schemas.microsoft.com/office/drawing/2016/5/14/chartex" xmlns:mc="http://schemas.openxmlformats.org/markup-compatibility/2006" xmlns:aink="http://schemas.microsoft.com/office/drawing/2016/ink" xmlns:am3d="http://schemas.microsoft.com/office/drawing/2017/model3d" xmlns:o="urn:schemas-microsoft-com:office:office" xmlns:r="http://schemas.openxmlformats.org/officeDocument/2006/relationships" xmlns:m="http://schemas.openxmlformats.org/officeDocument/2006/math" xmlns:v="urn:schemas-microsoft-com:vml" xmlns:wp14="http://schemas.microsoft.com/office/word/2010/wordprocessingDrawing" xmlns:wp="http://schemas.openxmlformats.org/drawingml/2006/wordprocessingDrawing" xmlns:w10="urn:schemas-microsoft-com:office:word" xmlns:w="http://schemas.openxmlformats.org/wordprocessingml/2006/main" xmlns:w14="http://schemas.microsoft.com/office/word/2010/wordml" xmlns:w15="http://schemas.microsoft.com/office/word/2012/wordml" xmlns:w16cid="http://schemas.microsoft.com/office/word/2016/wordml/cid" xmlns:w16se="http://schemas.microsoft.com/office/word/2015/wordml/symex" xmlns:wpg="http://schemas.microsoft.com/office/word/2010/wordprocessingGroup" xmlns:wpi="http://schemas.microsoft.com/office/word/2010/wordprocessingInk" xmlns:wne="http://schemas.microsoft.com/office/word/2006/wordml" xmlns:wps="http://schemas.microsoft.com/office/word/2010/wordprocessingShape" mc:Ignorable="w14 w15 w16se w16cid wp14">
-  <w:comment w:id="0" w:author="Rob Ness" w:date="2018-01-28T07:41:00Z" w:initials="RN">
-    <w:p>
-      <w:pPr>
-        <w:pStyle w:val="CommentText"/>
-      </w:pPr>
-      <w:r>
-        <w:rPr>
-          <w:rStyle w:val="CommentReference"/>
-        </w:rPr>
-        <w:annotationRef/>
-      </w:r>
-      <w:r>
-        <w:t>This is a lit</w:t>
-      </w:r>
-      <w:bookmarkStart w:id="1" w:name="_GoBack"/>
-      <w:bookmarkEnd w:id="1"/>
-      <w:r>
-        <w:t>tle mis-formatted in my version (might be a computer specific thing)</w:t>
-      </w:r>
-    </w:p>
-  </w:comment>
-  <w:comment w:id="6" w:author="Rob Ness" w:date="2018-01-28T07:43:00Z" w:initials="RN">
-    <w:p>
-      <w:pPr>
-        <w:pStyle w:val="CommentText"/>
-      </w:pPr>
-      <w:r>
-        <w:rPr>
-          <w:rStyle w:val="CommentReference"/>
-        </w:rPr>
-        <w:annotationRef/>
-      </w:r>
-      <w:r>
-        <w:t xml:space="preserve">If Marc is </w:t>
-      </w:r>
-      <w:r>
-        <w:t>“</w:t>
-      </w:r>
-      <w:r>
-        <w:t>Marc T. J. Johnson</w:t>
-      </w:r>
-      <w:r>
-        <w:t>”</w:t>
-      </w:r>
-      <w:r>
-        <w:t xml:space="preserve"> you should do the same for Ruth (I don’t know how she publishes though</w:t>
-      </w:r>
-      <w:r>
-        <w:t xml:space="preserve"> – L. Ruth Rivkin ?</w:t>
-      </w:r>
-      <w:r>
-        <w:t>)</w:t>
-      </w:r>
-    </w:p>
-  </w:comment>
-</w:comments>
-</file>
-
-<file path=word/commentsExtended.xml><?xml version="1.0" encoding="utf-8"?>
-<w15:commentsEx xmlns:wpc="http://schemas.microsoft.com/office/word/2010/wordprocessingCanvas" xmlns:cx="http://schemas.microsoft.com/office/drawing/2014/chartex" xmlns:cx1="http://schemas.microsoft.com/office/drawing/2015/9/8/chartex" xmlns:cx2="http://schemas.microsoft.com/office/drawing/2015/10/21/chartex" xmlns:cx3="http://schemas.microsoft.com/office/drawing/2016/5/9/chartex" xmlns:cx4="http://schemas.microsoft.com/office/drawing/2016/5/10/chartex" xmlns:cx5="http://schemas.microsoft.com/office/drawing/2016/5/11/chartex" xmlns:cx6="http://schemas.microsoft.com/office/drawing/2016/5/12/chartex" xmlns:cx7="http://schemas.microsoft.com/office/drawing/2016/5/13/chartex" xmlns:cx8="http://schemas.microsoft.com/office/drawing/2016/5/14/chartex" xmlns:mc="http://schemas.openxmlformats.org/markup-compatibility/2006" xmlns:aink="http://schemas.microsoft.com/office/drawing/2016/ink" xmlns:am3d="http://schemas.microsoft.com/office/drawing/2017/model3d" xmlns:o="urn:schemas-microsoft-com:office:office" xmlns:r="http://schemas.openxmlformats.org/officeDocument/2006/relationships" xmlns:m="http://schemas.openxmlformats.org/officeDocument/2006/math" xmlns:v="urn:schemas-microsoft-com:vml" xmlns:wp14="http://schemas.microsoft.com/office/word/2010/wordprocessingDrawing" xmlns:wp="http://schemas.openxmlformats.org/drawingml/2006/wordprocessingDrawing" xmlns:w10="urn:schemas-microsoft-com:office:word" xmlns:w="http://schemas.openxmlformats.org/wordprocessingml/2006/main" xmlns:w14="http://schemas.microsoft.com/office/word/2010/wordml" xmlns:w15="http://schemas.microsoft.com/office/word/2012/wordml" xmlns:w16cid="http://schemas.microsoft.com/office/word/2016/wordml/cid" xmlns:w16se="http://schemas.microsoft.com/office/word/2015/wordml/symex" xmlns:wpg="http://schemas.microsoft.com/office/word/2010/wordprocessingGroup" xmlns:wpi="http://schemas.microsoft.com/office/word/2010/wordprocessingInk" xmlns:wne="http://schemas.microsoft.com/office/word/2006/wordml" xmlns:wps="http://schemas.microsoft.com/office/word/2010/wordprocessingShape" mc:Ignorable="w14 w15 w16se w16cid wp14">
-  <w15:commentEx w15:paraId="1FF5DE9C" w15:done="0"/>
-  <w15:commentEx w15:paraId="2E3B1F2F" w15:done="0"/>
-</w15:commentsEx>
-</file>
-
-<file path=word/commentsIds.xml><?xml version="1.0" encoding="utf-8"?>
-<w16cid:commentsIds xmlns:wpc="http://schemas.microsoft.com/office/word/2010/wordprocessingCanvas" xmlns:cx="http://schemas.microsoft.com/office/drawing/2014/chartex" xmlns:cx1="http://schemas.microsoft.com/office/drawing/2015/9/8/chartex" xmlns:cx2="http://schemas.microsoft.com/office/drawing/2015/10/21/chartex" xmlns:cx3="http://schemas.microsoft.com/office/drawing/2016/5/9/chartex" xmlns:cx4="http://schemas.microsoft.com/office/drawing/2016/5/10/chartex" xmlns:cx5="http://schemas.microsoft.com/office/drawing/2016/5/11/chartex" xmlns:cx6="http://schemas.microsoft.com/office/drawing/2016/5/12/chartex" xmlns:cx7="http://schemas.microsoft.com/office/drawing/2016/5/13/chartex" xmlns:cx8="http://schemas.microsoft.com/office/drawing/2016/5/14/chartex" xmlns:mc="http://schemas.openxmlformats.org/markup-compatibility/2006" xmlns:aink="http://schemas.microsoft.com/office/drawing/2016/ink" xmlns:am3d="http://schemas.microsoft.com/office/drawing/2017/model3d" xmlns:o="urn:schemas-microsoft-com:office:office" xmlns:r="http://schemas.openxmlformats.org/officeDocument/2006/relationships" xmlns:m="http://schemas.openxmlformats.org/officeDocument/2006/math" xmlns:v="urn:schemas-microsoft-com:vml" xmlns:wp14="http://schemas.microsoft.com/office/word/2010/wordprocessingDrawing" xmlns:wp="http://schemas.openxmlformats.org/drawingml/2006/wordprocessingDrawing" xmlns:w10="urn:schemas-microsoft-com:office:word" xmlns:w="http://schemas.openxmlformats.org/wordprocessingml/2006/main" xmlns:w14="http://schemas.microsoft.com/office/word/2010/wordml" xmlns:w15="http://schemas.microsoft.com/office/word/2012/wordml" xmlns:w16cid="http://schemas.microsoft.com/office/word/2016/wordml/cid" xmlns:w16se="http://schemas.microsoft.com/office/word/2015/wordml/symex" xmlns:wpg="http://schemas.microsoft.com/office/word/2010/wordprocessingGroup" xmlns:wpi="http://schemas.microsoft.com/office/word/2010/wordprocessingInk" xmlns:wne="http://schemas.microsoft.com/office/word/2006/wordml" xmlns:wps="http://schemas.microsoft.com/office/word/2010/wordprocessingShape" mc:Ignorable="w14 w15 w16se w16cid wp14">
-  <w16cid:commentId w16cid:paraId="1FF5DE9C" w16cid:durableId="1E196A1A"/>
-  <w16cid:commentId w16cid:paraId="2E3B1F2F" w16cid:durableId="1E196A1B"/>
-</w16cid:commentsIds>
 </file>
 
 <file path=word/numbering.xml><?xml version="1.0" encoding="utf-8"?>
@@ -1616,9 +1531,6 @@
 
 <file path=word/people.xml><?xml version="1.0" encoding="utf-8"?>
 <w15:people xmlns:wpc="http://schemas.microsoft.com/office/word/2010/wordprocessingCanvas" xmlns:cx="http://schemas.microsoft.com/office/drawing/2014/chartex" xmlns:cx1="http://schemas.microsoft.com/office/drawing/2015/9/8/chartex" xmlns:cx2="http://schemas.microsoft.com/office/drawing/2015/10/21/chartex" xmlns:cx3="http://schemas.microsoft.com/office/drawing/2016/5/9/chartex" xmlns:cx4="http://schemas.microsoft.com/office/drawing/2016/5/10/chartex" xmlns:cx5="http://schemas.microsoft.com/office/drawing/2016/5/11/chartex" xmlns:cx6="http://schemas.microsoft.com/office/drawing/2016/5/12/chartex" xmlns:cx7="http://schemas.microsoft.com/office/drawing/2016/5/13/chartex" xmlns:cx8="http://schemas.microsoft.com/office/drawing/2016/5/14/chartex" xmlns:mc="http://schemas.openxmlformats.org/markup-compatibility/2006" xmlns:aink="http://schemas.microsoft.com/office/drawing/2016/ink" xmlns:am3d="http://schemas.microsoft.com/office/drawing/2017/model3d" xmlns:o="urn:schemas-microsoft-com:office:office" xmlns:r="http://schemas.openxmlformats.org/officeDocument/2006/relationships" xmlns:m="http://schemas.openxmlformats.org/officeDocument/2006/math" xmlns:v="urn:schemas-microsoft-com:vml" xmlns:wp14="http://schemas.microsoft.com/office/word/2010/wordprocessingDrawing" xmlns:wp="http://schemas.openxmlformats.org/drawingml/2006/wordprocessingDrawing" xmlns:w10="urn:schemas-microsoft-com:office:word" xmlns:w="http://schemas.openxmlformats.org/wordprocessingml/2006/main" xmlns:w14="http://schemas.microsoft.com/office/word/2010/wordml" xmlns:w15="http://schemas.microsoft.com/office/word/2012/wordml" xmlns:w16cid="http://schemas.microsoft.com/office/word/2016/wordml/cid" xmlns:w16se="http://schemas.microsoft.com/office/word/2015/wordml/symex" xmlns:wpg="http://schemas.microsoft.com/office/word/2010/wordprocessingGroup" xmlns:wpi="http://schemas.microsoft.com/office/word/2010/wordprocessingInk" xmlns:wne="http://schemas.microsoft.com/office/word/2006/wordml" xmlns:wps="http://schemas.microsoft.com/office/word/2010/wordprocessingShape" mc:Ignorable="w14 w15 w16se w16cid wp14">
-  <w15:person w15:author="Rob Ness">
-    <w15:presenceInfo w15:providerId="None" w15:userId="Rob Ness"/>
-  </w15:person>
   <w15:person w15:author="James Santangelo">
     <w15:presenceInfo w15:providerId="Windows Live" w15:userId="e638a063-8c92-4fd8-845b-aa0f44b11a7c"/>
   </w15:person>
@@ -2519,7 +2431,7 @@
 </file>
 
 <file path=customXml/itemProps1.xml><?xml version="1.0" encoding="utf-8"?>
-<ds:datastoreItem xmlns:ds="http://schemas.openxmlformats.org/officeDocument/2006/customXml" ds:itemID="{06713762-6038-0744-A319-9E2A27072710}">
+<ds:datastoreItem xmlns:ds="http://schemas.openxmlformats.org/officeDocument/2006/customXml" ds:itemID="{5EBAE606-011D-A649-9D4E-9D38C9103F0B}">
   <ds:schemaRefs>
     <ds:schemaRef ds:uri="http://schemas.openxmlformats.org/officeDocument/2006/bibliography"/>
   </ds:schemaRefs>

</xml_diff>

<commit_message>
Minor change to cover letter
</commit_message>
<xml_diff>
--- a/SEC_Writings/SEC_Proc-B_Cover-Letter.docx
+++ b/SEC_Writings/SEC_Proc-B_Cover-Letter.docx
@@ -414,15 +414,13 @@
         </w:rPr>
         <w:fldChar w:fldCharType="separate"/>
       </w:r>
-      <w:ins w:id="0" w:author="James Santangelo" w:date="2018-01-29T09:38:00Z">
-        <w:r>
-          <w:rPr>
-            <w:rFonts w:ascii="Times New Roman" w:hAnsi="Times New Roman" w:cs="Times New Roman"/>
-            <w:noProof/>
-          </w:rPr>
-          <w:t>January 29, 2018</w:t>
-        </w:r>
-      </w:ins>
+      <w:r>
+        <w:rPr>
+          <w:rFonts w:ascii="Times New Roman" w:hAnsi="Times New Roman" w:cs="Times New Roman"/>
+          <w:noProof/>
+        </w:rPr>
+        <w:t>January 29, 2018</w:t>
+      </w:r>
       <w:r>
         <w:rPr>
           <w:rFonts w:ascii="Times New Roman" w:hAnsi="Times New Roman" w:cs="Times New Roman"/>
@@ -493,7 +491,16 @@
           <w:rFonts w:ascii="Times New Roman" w:hAnsi="Times New Roman" w:cs="Times New Roman"/>
           <w:b/>
         </w:rPr>
-        <w:t>Urban spandrels: the roles of genetic drift, gene flow and natural selection in the formation of parallel clines</w:t>
+        <w:t>Urban spandrels: the roles of genetic drift, gene flow and natural selection in the for</w:t>
+      </w:r>
+      <w:bookmarkStart w:id="0" w:name="_GoBack"/>
+      <w:bookmarkEnd w:id="0"/>
+      <w:r>
+        <w:rPr>
+          <w:rFonts w:ascii="Times New Roman" w:hAnsi="Times New Roman" w:cs="Times New Roman"/>
+          <w:b/>
+        </w:rPr>
+        <w:t>mation of parallel clines</w:t>
       </w:r>
       <w:r>
         <w:rPr>
@@ -585,15 +592,7 @@
         <w:rPr>
           <w:rFonts w:ascii="Times New Roman" w:hAnsi="Times New Roman" w:cs="Times New Roman"/>
         </w:rPr>
-        <w:t xml:space="preserve">” </w:t>
-      </w:r>
-      <w:bookmarkStart w:id="1" w:name="_GoBack"/>
-      <w:bookmarkEnd w:id="1"/>
-      <w:r>
-        <w:rPr>
-          <w:rFonts w:ascii="Times New Roman" w:hAnsi="Times New Roman" w:cs="Times New Roman"/>
-        </w:rPr>
-        <w:t xml:space="preserve">guest </w:t>
+        <w:t xml:space="preserve">” guest </w:t>
       </w:r>
       <w:r>
         <w:rPr>
@@ -1527,14 +1526,6 @@
     <w:abstractNumId w:val="0"/>
   </w:num>
 </w:numbering>
-</file>
-
-<file path=word/people.xml><?xml version="1.0" encoding="utf-8"?>
-<w15:people xmlns:wpc="http://schemas.microsoft.com/office/word/2010/wordprocessingCanvas" xmlns:cx="http://schemas.microsoft.com/office/drawing/2014/chartex" xmlns:cx1="http://schemas.microsoft.com/office/drawing/2015/9/8/chartex" xmlns:cx2="http://schemas.microsoft.com/office/drawing/2015/10/21/chartex" xmlns:cx3="http://schemas.microsoft.com/office/drawing/2016/5/9/chartex" xmlns:cx4="http://schemas.microsoft.com/office/drawing/2016/5/10/chartex" xmlns:cx5="http://schemas.microsoft.com/office/drawing/2016/5/11/chartex" xmlns:cx6="http://schemas.microsoft.com/office/drawing/2016/5/12/chartex" xmlns:cx7="http://schemas.microsoft.com/office/drawing/2016/5/13/chartex" xmlns:cx8="http://schemas.microsoft.com/office/drawing/2016/5/14/chartex" xmlns:mc="http://schemas.openxmlformats.org/markup-compatibility/2006" xmlns:aink="http://schemas.microsoft.com/office/drawing/2016/ink" xmlns:am3d="http://schemas.microsoft.com/office/drawing/2017/model3d" xmlns:o="urn:schemas-microsoft-com:office:office" xmlns:r="http://schemas.openxmlformats.org/officeDocument/2006/relationships" xmlns:m="http://schemas.openxmlformats.org/officeDocument/2006/math" xmlns:v="urn:schemas-microsoft-com:vml" xmlns:wp14="http://schemas.microsoft.com/office/word/2010/wordprocessingDrawing" xmlns:wp="http://schemas.openxmlformats.org/drawingml/2006/wordprocessingDrawing" xmlns:w10="urn:schemas-microsoft-com:office:word" xmlns:w="http://schemas.openxmlformats.org/wordprocessingml/2006/main" xmlns:w14="http://schemas.microsoft.com/office/word/2010/wordml" xmlns:w15="http://schemas.microsoft.com/office/word/2012/wordml" xmlns:w16cid="http://schemas.microsoft.com/office/word/2016/wordml/cid" xmlns:w16se="http://schemas.microsoft.com/office/word/2015/wordml/symex" xmlns:wpg="http://schemas.microsoft.com/office/word/2010/wordprocessingGroup" xmlns:wpi="http://schemas.microsoft.com/office/word/2010/wordprocessingInk" xmlns:wne="http://schemas.microsoft.com/office/word/2006/wordml" xmlns:wps="http://schemas.microsoft.com/office/word/2010/wordprocessingShape" mc:Ignorable="w14 w15 w16se w16cid wp14">
-  <w15:person w15:author="James Santangelo">
-    <w15:presenceInfo w15:providerId="Windows Live" w15:userId="e638a063-8c92-4fd8-845b-aa0f44b11a7c"/>
-  </w15:person>
-</w15:people>
 </file>
 
 <file path=word/styles.xml><?xml version="1.0" encoding="utf-8"?>
@@ -2431,7 +2422,7 @@
 </file>
 
 <file path=customXml/itemProps1.xml><?xml version="1.0" encoding="utf-8"?>
-<ds:datastoreItem xmlns:ds="http://schemas.openxmlformats.org/officeDocument/2006/customXml" ds:itemID="{5EBAE606-011D-A649-9D4E-9D38C9103F0B}">
+<ds:datastoreItem xmlns:ds="http://schemas.openxmlformats.org/officeDocument/2006/customXml" ds:itemID="{B8CFF9B0-6B1F-A749-B7BC-BA93ADFE1B3D}">
   <ds:schemaRefs>
     <ds:schemaRef ds:uri="http://schemas.openxmlformats.org/officeDocument/2006/bibliography"/>
   </ds:schemaRefs>

</xml_diff>